<commit_message>
Quase pronto ( Falta notificação ) - 19/09/2025 ( 16h50 )
</commit_message>
<xml_diff>
--- a/docs/Estrutura para sistema de alagamento.docx
+++ b/docs/Estrutura para sistema de alagamento.docx
@@ -255,7 +255,13 @@
         <w:rPr>
           <w:rFonts w:cs="Times New Roman"/>
         </w:rPr>
-        <w:t>DesejaNotificação</w:t>
+        <w:t>DesejaNotifica</w:t>
+      </w:r>
+      <w:r>
+        <w:rPr>
+          <w:rFonts w:cs="Times New Roman"/>
+        </w:rPr>
+        <w:t>cao</w:t>
       </w:r>
       <w:proofErr w:type="spellEnd"/>
       <w:r>
@@ -264,18 +270,243 @@
         </w:rPr>
         <w:t xml:space="preserve"> </w:t>
       </w:r>
+      <w:r>
+        <w:rPr>
+          <w:rFonts w:cs="Times New Roman"/>
+        </w:rPr>
+        <w:t>BIT</w:t>
+      </w:r>
+      <w:r>
+        <w:rPr>
+          <w:rFonts w:cs="Times New Roman"/>
+        </w:rPr>
+        <w:t>,</w:t>
+      </w:r>
+    </w:p>
+    <w:p>
+      <w:pPr>
+        <w:rPr>
+          <w:rFonts w:cs="Times New Roman"/>
+        </w:rPr>
+      </w:pPr>
+      <w:r>
+        <w:rPr>
+          <w:rFonts w:cs="Times New Roman"/>
+        </w:rPr>
+        <w:t xml:space="preserve">    </w:t>
+      </w:r>
       <w:proofErr w:type="spellStart"/>
       <w:r>
         <w:rPr>
           <w:rFonts w:cs="Times New Roman"/>
         </w:rPr>
-        <w:t>bool</w:t>
+        <w:t>recebeuNotificacao</w:t>
       </w:r>
       <w:proofErr w:type="spellEnd"/>
       <w:r>
         <w:rPr>
           <w:rFonts w:cs="Times New Roman"/>
         </w:rPr>
+        <w:t xml:space="preserve"> INT</w:t>
+      </w:r>
+    </w:p>
+    <w:p>
+      <w:pPr>
+        <w:rPr>
+          <w:rFonts w:cs="Times New Roman"/>
+        </w:rPr>
+      </w:pPr>
+    </w:p>
+    <w:p>
+      <w:pPr>
+        <w:rPr>
+          <w:rFonts w:cs="Times New Roman"/>
+          <w:u w:val="single"/>
+        </w:rPr>
+      </w:pPr>
+      <w:r>
+        <w:rPr>
+          <w:rFonts w:cs="Times New Roman"/>
+        </w:rPr>
+        <w:t>);</w:t>
+      </w:r>
+    </w:p>
+    <w:p>
+      <w:pPr>
+        <w:rPr>
+          <w:rFonts w:cs="Times New Roman"/>
+        </w:rPr>
+      </w:pPr>
+    </w:p>
+    <w:p>
+      <w:pPr>
+        <w:rPr>
+          <w:rFonts w:cs="Times New Roman"/>
+          <w:lang w:val="en-US"/>
+        </w:rPr>
+      </w:pPr>
+      <w:r>
+        <w:rPr>
+          <w:rFonts w:cs="Times New Roman"/>
+          <w:lang w:val="en-US"/>
+        </w:rPr>
+        <w:t xml:space="preserve">CREATE TABLE </w:t>
+      </w:r>
+      <w:proofErr w:type="spellStart"/>
+      <w:r>
+        <w:rPr>
+          <w:rFonts w:cs="Times New Roman"/>
+          <w:lang w:val="en-US"/>
+        </w:rPr>
+        <w:t>Consulta</w:t>
+      </w:r>
+      <w:r>
+        <w:rPr>
+          <w:rFonts w:cs="Times New Roman"/>
+          <w:lang w:val="en-US"/>
+        </w:rPr>
+        <w:t>Usuario</w:t>
+      </w:r>
+      <w:r>
+        <w:rPr>
+          <w:rFonts w:cs="Times New Roman"/>
+          <w:lang w:val="en-US"/>
+        </w:rPr>
+        <w:t>Alagamento</w:t>
+      </w:r>
+      <w:proofErr w:type="spellEnd"/>
+      <w:r>
+        <w:rPr>
+          <w:rFonts w:cs="Times New Roman"/>
+          <w:lang w:val="en-US"/>
+        </w:rPr>
+        <w:t xml:space="preserve"> (</w:t>
+      </w:r>
+    </w:p>
+    <w:p>
+      <w:pPr>
+        <w:rPr>
+          <w:rFonts w:cs="Times New Roman"/>
+          <w:lang w:val="en-US"/>
+        </w:rPr>
+      </w:pPr>
+      <w:r>
+        <w:rPr>
+          <w:rFonts w:cs="Times New Roman"/>
+          <w:lang w:val="en-US"/>
+        </w:rPr>
+        <w:t xml:space="preserve">    </w:t>
+      </w:r>
+      <w:r>
+        <w:rPr>
+          <w:rFonts w:cs="Times New Roman"/>
+          <w:lang w:val="en-US"/>
+        </w:rPr>
+        <w:t>Id</w:t>
+      </w:r>
+      <w:r>
+        <w:rPr>
+          <w:rFonts w:cs="Times New Roman"/>
+          <w:lang w:val="en-US"/>
+        </w:rPr>
+        <w:t xml:space="preserve"> INT </w:t>
+      </w:r>
+      <w:proofErr w:type="gramStart"/>
+      <w:r>
+        <w:rPr>
+          <w:rFonts w:cs="Times New Roman"/>
+          <w:lang w:val="en-US"/>
+        </w:rPr>
+        <w:t>IDENTITY(</w:t>
+      </w:r>
+      <w:proofErr w:type="gramEnd"/>
+      <w:r>
+        <w:rPr>
+          <w:rFonts w:cs="Times New Roman"/>
+          <w:lang w:val="en-US"/>
+        </w:rPr>
+        <w:t>1,1) PRIMARY KEY,</w:t>
+      </w:r>
+    </w:p>
+    <w:p>
+      <w:pPr>
+        <w:rPr>
+          <w:rFonts w:cs="Times New Roman"/>
+          <w:lang w:val="en-US"/>
+        </w:rPr>
+      </w:pPr>
+      <w:r>
+        <w:rPr>
+          <w:rFonts w:cs="Times New Roman"/>
+          <w:lang w:val="en-US"/>
+        </w:rPr>
+        <w:t xml:space="preserve">   </w:t>
+      </w:r>
+      <w:proofErr w:type="spellStart"/>
+      <w:r>
+        <w:rPr>
+          <w:rFonts w:cs="Times New Roman"/>
+          <w:lang w:val="en-US"/>
+        </w:rPr>
+        <w:t>Usuario</w:t>
+      </w:r>
+      <w:r>
+        <w:rPr>
+          <w:rFonts w:cs="Times New Roman"/>
+          <w:lang w:val="en-US"/>
+        </w:rPr>
+        <w:t>FK</w:t>
+      </w:r>
+      <w:proofErr w:type="spellEnd"/>
+      <w:r>
+        <w:rPr>
+          <w:rFonts w:cs="Times New Roman"/>
+          <w:lang w:val="en-US"/>
+        </w:rPr>
+        <w:t xml:space="preserve"> INT,                  </w:t>
+      </w:r>
+    </w:p>
+    <w:p>
+      <w:pPr>
+        <w:rPr>
+          <w:rFonts w:cs="Times New Roman"/>
+          <w:lang w:val="en-US"/>
+        </w:rPr>
+      </w:pPr>
+      <w:r>
+        <w:rPr>
+          <w:rFonts w:cs="Times New Roman"/>
+          <w:lang w:val="en-US"/>
+        </w:rPr>
+        <w:t xml:space="preserve">    </w:t>
+      </w:r>
+      <w:r>
+        <w:rPr>
+          <w:rFonts w:cs="Times New Roman"/>
+          <w:lang w:val="en-US"/>
+        </w:rPr>
+        <w:t xml:space="preserve">    Latitude FLOAT,</w:t>
+      </w:r>
+    </w:p>
+    <w:p>
+      <w:pPr>
+        <w:rPr>
+          <w:rFonts w:cs="Times New Roman"/>
+          <w:lang w:val="en-US"/>
+        </w:rPr>
+      </w:pPr>
+      <w:r>
+        <w:rPr>
+          <w:rFonts w:cs="Times New Roman"/>
+          <w:lang w:val="en-US"/>
+        </w:rPr>
+        <w:t xml:space="preserve">    Longitude FLOAT</w:t>
+      </w:r>
+      <w:r>
+        <w:rPr>
+          <w:rFonts w:cs="Times New Roman"/>
+          <w:lang w:val="en-US"/>
+        </w:rPr>
         <w:t>,</w:t>
       </w:r>
     </w:p>
@@ -283,35 +514,248 @@
       <w:pPr>
         <w:rPr>
           <w:rFonts w:cs="Times New Roman"/>
-        </w:rPr>
-      </w:pPr>
-      <w:r>
-        <w:rPr>
-          <w:rFonts w:cs="Times New Roman"/>
+          <w:lang w:val="en-US"/>
+        </w:rPr>
+      </w:pPr>
+      <w:proofErr w:type="spellStart"/>
+      <w:r>
+        <w:rPr>
+          <w:rFonts w:cs="Times New Roman"/>
+        </w:rPr>
+        <w:t>Data</w:t>
+      </w:r>
+      <w:r>
+        <w:rPr>
+          <w:rFonts w:cs="Times New Roman"/>
+        </w:rPr>
+        <w:t>Consulta</w:t>
+      </w:r>
+      <w:proofErr w:type="spellEnd"/>
+      <w:r>
+        <w:rPr>
+          <w:rFonts w:cs="Times New Roman"/>
+        </w:rPr>
+        <w:t xml:space="preserve"> DATETIME</w:t>
+      </w:r>
+      <w:r>
+        <w:rPr>
+          <w:rFonts w:cs="Times New Roman"/>
+        </w:rPr>
+        <w:t>,</w:t>
+      </w:r>
+    </w:p>
+    <w:p>
+      <w:pPr>
+        <w:rPr>
+          <w:rFonts w:cs="Times New Roman"/>
+          <w:lang w:val="en-US"/>
+        </w:rPr>
+      </w:pPr>
+    </w:p>
+    <w:p>
+      <w:pPr>
+        <w:rPr>
+          <w:rFonts w:cs="Times New Roman"/>
+          <w:lang w:val="en-US"/>
+        </w:rPr>
+      </w:pPr>
+      <w:r>
+        <w:rPr>
+          <w:rFonts w:cs="Times New Roman"/>
+          <w:lang w:val="en-US"/>
         </w:rPr>
         <w:t xml:space="preserve">    </w:t>
       </w:r>
+    </w:p>
+    <w:p>
+      <w:pPr>
+        <w:rPr>
+          <w:rFonts w:cs="Times New Roman"/>
+          <w:lang w:val="en-US"/>
+        </w:rPr>
+      </w:pPr>
+    </w:p>
+    <w:p>
+      <w:pPr>
+        <w:rPr>
+          <w:rFonts w:cs="Times New Roman"/>
+        </w:rPr>
+      </w:pPr>
+      <w:r>
+        <w:rPr>
+          <w:rFonts w:cs="Times New Roman"/>
+        </w:rPr>
+        <w:t>);</w:t>
+      </w:r>
+    </w:p>
+    <w:p>
+      <w:pPr>
+        <w:rPr>
+          <w:rFonts w:cs="Times New Roman"/>
+        </w:rPr>
+      </w:pPr>
+    </w:p>
+    <w:p>
+      <w:pPr>
+        <w:rPr>
+          <w:rFonts w:cs="Times New Roman"/>
+        </w:rPr>
+      </w:pPr>
+    </w:p>
+    <w:p>
+      <w:pPr>
+        <w:rPr>
+          <w:rFonts w:cs="Times New Roman"/>
+        </w:rPr>
+      </w:pPr>
+      <w:r>
+        <w:rPr>
+          <w:rFonts w:cs="Times New Roman"/>
+        </w:rPr>
+        <w:t>-- LOCALIZAÇÃO DO ESP (fixa)</w:t>
+      </w:r>
+    </w:p>
+    <w:p>
+      <w:pPr>
+        <w:rPr>
+          <w:rFonts w:cs="Times New Roman"/>
+        </w:rPr>
+      </w:pPr>
+      <w:r>
+        <w:rPr>
+          <w:rFonts w:cs="Times New Roman"/>
+        </w:rPr>
+        <w:lastRenderedPageBreak/>
+        <w:t xml:space="preserve">CREATE TABLE </w:t>
+      </w:r>
       <w:proofErr w:type="spellStart"/>
       <w:r>
         <w:rPr>
           <w:rFonts w:cs="Times New Roman"/>
         </w:rPr>
-        <w:t>recebeuNotificacao</w:t>
+        <w:t>Localizacao</w:t>
       </w:r>
       <w:proofErr w:type="spellEnd"/>
       <w:r>
         <w:rPr>
           <w:rFonts w:cs="Times New Roman"/>
         </w:rPr>
-        <w:t xml:space="preserve"> INT</w:t>
-      </w:r>
-    </w:p>
-    <w:p>
-      <w:pPr>
-        <w:rPr>
-          <w:rFonts w:cs="Times New Roman"/>
-        </w:rPr>
-      </w:pPr>
+        <w:t xml:space="preserve"> (</w:t>
+      </w:r>
+    </w:p>
+    <w:p>
+      <w:pPr>
+        <w:rPr>
+          <w:rFonts w:cs="Times New Roman"/>
+          <w:lang w:val="en-US"/>
+        </w:rPr>
+      </w:pPr>
+      <w:r>
+        <w:rPr>
+          <w:rFonts w:cs="Times New Roman"/>
+        </w:rPr>
+        <w:t xml:space="preserve">    </w:t>
+      </w:r>
+      <w:proofErr w:type="spellStart"/>
+      <w:r>
+        <w:rPr>
+          <w:rFonts w:cs="Times New Roman"/>
+          <w:lang w:val="en-US"/>
+        </w:rPr>
+        <w:t>LocalizacaoID</w:t>
+      </w:r>
+      <w:proofErr w:type="spellEnd"/>
+      <w:r>
+        <w:rPr>
+          <w:rFonts w:cs="Times New Roman"/>
+          <w:lang w:val="en-US"/>
+        </w:rPr>
+        <w:t xml:space="preserve"> INT </w:t>
+      </w:r>
+      <w:proofErr w:type="gramStart"/>
+      <w:r>
+        <w:rPr>
+          <w:rFonts w:cs="Times New Roman"/>
+          <w:lang w:val="en-US"/>
+        </w:rPr>
+        <w:t>IDENTITY(</w:t>
+      </w:r>
+      <w:proofErr w:type="gramEnd"/>
+      <w:r>
+        <w:rPr>
+          <w:rFonts w:cs="Times New Roman"/>
+          <w:lang w:val="en-US"/>
+        </w:rPr>
+        <w:t>1,1) PRIMARY KEY,</w:t>
+      </w:r>
+    </w:p>
+    <w:p>
+      <w:pPr>
+        <w:rPr>
+          <w:rFonts w:cs="Times New Roman"/>
+        </w:rPr>
+      </w:pPr>
+      <w:r>
+        <w:rPr>
+          <w:rFonts w:cs="Times New Roman"/>
+          <w:lang w:val="en-US"/>
+        </w:rPr>
+        <w:t xml:space="preserve">    </w:t>
+      </w:r>
+      <w:proofErr w:type="spellStart"/>
+      <w:r>
+        <w:rPr>
+          <w:rFonts w:cs="Times New Roman"/>
+        </w:rPr>
+        <w:t>Descricao</w:t>
+      </w:r>
+      <w:proofErr w:type="spellEnd"/>
+      <w:r>
+        <w:rPr>
+          <w:rFonts w:cs="Times New Roman"/>
+        </w:rPr>
+        <w:t xml:space="preserve"> </w:t>
+      </w:r>
+      <w:proofErr w:type="gramStart"/>
+      <w:r>
+        <w:rPr>
+          <w:rFonts w:cs="Times New Roman"/>
+        </w:rPr>
+        <w:t>VARCHAR(</w:t>
+      </w:r>
+      <w:proofErr w:type="gramEnd"/>
+      <w:r>
+        <w:rPr>
+          <w:rFonts w:cs="Times New Roman"/>
+        </w:rPr>
+        <w:t xml:space="preserve">100),              </w:t>
+      </w:r>
+    </w:p>
+    <w:p>
+      <w:pPr>
+        <w:rPr>
+          <w:rFonts w:cs="Times New Roman"/>
+        </w:rPr>
+      </w:pPr>
+      <w:r>
+        <w:rPr>
+          <w:rFonts w:cs="Times New Roman"/>
+        </w:rPr>
+        <w:t xml:space="preserve">    Latitude FLOAT,</w:t>
+      </w:r>
+    </w:p>
+    <w:p>
+      <w:pPr>
+        <w:rPr>
+          <w:rFonts w:cs="Times New Roman"/>
+        </w:rPr>
+      </w:pPr>
+      <w:r>
+        <w:rPr>
+          <w:rFonts w:cs="Times New Roman"/>
+        </w:rPr>
+        <w:t xml:space="preserve">    Longitude FLOAT</w:t>
+      </w:r>
     </w:p>
     <w:p>
       <w:pPr>
@@ -343,18 +787,20 @@
         <w:rPr>
           <w:rFonts w:cs="Times New Roman"/>
         </w:rPr>
-        <w:t>-- LOCALIZAÇÃO DO ESP (fixa)</w:t>
-      </w:r>
-    </w:p>
-    <w:p>
-      <w:pPr>
-        <w:rPr>
-          <w:rFonts w:cs="Times New Roman"/>
-        </w:rPr>
-      </w:pPr>
-      <w:r>
-        <w:rPr>
-          <w:rFonts w:cs="Times New Roman"/>
+        <w:t>-- DADOS DO DISPOSITIVO (ESP32)</w:t>
+      </w:r>
+    </w:p>
+    <w:p>
+      <w:pPr>
+        <w:rPr>
+          <w:rFonts w:cs="Times New Roman"/>
+          <w:lang w:val="en-US"/>
+        </w:rPr>
+      </w:pPr>
+      <w:r>
+        <w:rPr>
+          <w:rFonts w:cs="Times New Roman"/>
+          <w:lang w:val="en-US"/>
         </w:rPr>
         <w:t xml:space="preserve">CREATE TABLE </w:t>
       </w:r>
@@ -362,14 +808,388 @@
       <w:r>
         <w:rPr>
           <w:rFonts w:cs="Times New Roman"/>
+          <w:lang w:val="en-US"/>
+        </w:rPr>
+        <w:t>Dispositivo</w:t>
+      </w:r>
+      <w:proofErr w:type="spellEnd"/>
+      <w:r>
+        <w:rPr>
+          <w:rFonts w:cs="Times New Roman"/>
+          <w:lang w:val="en-US"/>
+        </w:rPr>
+        <w:t xml:space="preserve"> (</w:t>
+      </w:r>
+    </w:p>
+    <w:p>
+      <w:pPr>
+        <w:rPr>
+          <w:rFonts w:cs="Times New Roman"/>
+          <w:lang w:val="en-US"/>
+        </w:rPr>
+      </w:pPr>
+      <w:r>
+        <w:rPr>
+          <w:rFonts w:cs="Times New Roman"/>
+          <w:lang w:val="en-US"/>
+        </w:rPr>
+        <w:t xml:space="preserve">    </w:t>
+      </w:r>
+      <w:proofErr w:type="spellStart"/>
+      <w:r>
+        <w:rPr>
+          <w:rFonts w:cs="Times New Roman"/>
+          <w:lang w:val="en-US"/>
+        </w:rPr>
+        <w:t>DispositivoID</w:t>
+      </w:r>
+      <w:proofErr w:type="spellEnd"/>
+      <w:r>
+        <w:rPr>
+          <w:rFonts w:cs="Times New Roman"/>
+          <w:lang w:val="en-US"/>
+        </w:rPr>
+        <w:t xml:space="preserve"> INT </w:t>
+      </w:r>
+      <w:proofErr w:type="gramStart"/>
+      <w:r>
+        <w:rPr>
+          <w:rFonts w:cs="Times New Roman"/>
+          <w:lang w:val="en-US"/>
+        </w:rPr>
+        <w:t>IDENTITY(</w:t>
+      </w:r>
+      <w:proofErr w:type="gramEnd"/>
+      <w:r>
+        <w:rPr>
+          <w:rFonts w:cs="Times New Roman"/>
+          <w:lang w:val="en-US"/>
+        </w:rPr>
+        <w:t>1,1) PRIMARY KEY,</w:t>
+      </w:r>
+    </w:p>
+    <w:p>
+      <w:pPr>
+        <w:rPr>
+          <w:rFonts w:cs="Times New Roman"/>
+        </w:rPr>
+      </w:pPr>
+      <w:r>
+        <w:rPr>
+          <w:rFonts w:cs="Times New Roman"/>
+          <w:lang w:val="en-US"/>
+        </w:rPr>
+        <w:t xml:space="preserve">    </w:t>
+      </w:r>
+      <w:r>
+        <w:rPr>
+          <w:rFonts w:cs="Times New Roman"/>
+        </w:rPr>
+        <w:t xml:space="preserve">Nome </w:t>
+      </w:r>
+      <w:proofErr w:type="gramStart"/>
+      <w:r>
+        <w:rPr>
+          <w:rFonts w:cs="Times New Roman"/>
+        </w:rPr>
+        <w:t>VARCHAR(</w:t>
+      </w:r>
+      <w:proofErr w:type="gramEnd"/>
+      <w:r>
+        <w:rPr>
+          <w:rFonts w:cs="Times New Roman"/>
+        </w:rPr>
+        <w:t xml:space="preserve">100),                   </w:t>
+      </w:r>
+    </w:p>
+    <w:p>
+      <w:pPr>
+        <w:rPr>
+          <w:rFonts w:cs="Times New Roman"/>
+        </w:rPr>
+      </w:pPr>
+      <w:r>
+        <w:rPr>
+          <w:rFonts w:cs="Times New Roman"/>
+        </w:rPr>
+        <w:t xml:space="preserve">    </w:t>
+      </w:r>
+      <w:proofErr w:type="spellStart"/>
+      <w:r>
+        <w:rPr>
+          <w:rFonts w:cs="Times New Roman"/>
         </w:rPr>
         <w:t>Localizacao</w:t>
       </w:r>
+      <w:r>
+        <w:rPr>
+          <w:rFonts w:cs="Times New Roman"/>
+        </w:rPr>
+        <w:t>FK</w:t>
+      </w:r>
       <w:proofErr w:type="spellEnd"/>
       <w:r>
         <w:rPr>
           <w:rFonts w:cs="Times New Roman"/>
         </w:rPr>
+        <w:t xml:space="preserve"> INT,                  </w:t>
+      </w:r>
+    </w:p>
+    <w:p>
+      <w:pPr>
+        <w:rPr>
+          <w:rFonts w:cs="Times New Roman"/>
+        </w:rPr>
+      </w:pPr>
+      <w:r>
+        <w:rPr>
+          <w:rFonts w:cs="Times New Roman"/>
+        </w:rPr>
+        <w:t>);</w:t>
+      </w:r>
+    </w:p>
+    <w:p>
+      <w:pPr>
+        <w:rPr>
+          <w:rFonts w:cs="Times New Roman"/>
+        </w:rPr>
+      </w:pPr>
+    </w:p>
+    <w:p>
+      <w:pPr>
+        <w:rPr>
+          <w:rFonts w:cs="Times New Roman"/>
+        </w:rPr>
+      </w:pPr>
+      <w:r>
+        <w:rPr>
+          <w:rFonts w:cs="Times New Roman"/>
+        </w:rPr>
+        <w:t>-- SENSORES CONECTADOS AO ESP32</w:t>
+      </w:r>
+    </w:p>
+    <w:p>
+      <w:pPr>
+        <w:rPr>
+          <w:rFonts w:cs="Times New Roman"/>
+        </w:rPr>
+      </w:pPr>
+      <w:r>
+        <w:rPr>
+          <w:rFonts w:cs="Times New Roman"/>
+        </w:rPr>
+        <w:t>CREATE TABLE Sensor (</w:t>
+      </w:r>
+    </w:p>
+    <w:p>
+      <w:pPr>
+        <w:rPr>
+          <w:rFonts w:cs="Times New Roman"/>
+          <w:lang w:val="en-US"/>
+        </w:rPr>
+      </w:pPr>
+      <w:r>
+        <w:rPr>
+          <w:rFonts w:cs="Times New Roman"/>
+        </w:rPr>
+        <w:t xml:space="preserve">    </w:t>
+      </w:r>
+      <w:proofErr w:type="spellStart"/>
+      <w:r>
+        <w:rPr>
+          <w:rFonts w:cs="Times New Roman"/>
+          <w:lang w:val="en-US"/>
+        </w:rPr>
+        <w:t>SensorID</w:t>
+      </w:r>
+      <w:proofErr w:type="spellEnd"/>
+      <w:r>
+        <w:rPr>
+          <w:rFonts w:cs="Times New Roman"/>
+          <w:lang w:val="en-US"/>
+        </w:rPr>
+        <w:t xml:space="preserve"> INT </w:t>
+      </w:r>
+      <w:proofErr w:type="gramStart"/>
+      <w:r>
+        <w:rPr>
+          <w:rFonts w:cs="Times New Roman"/>
+          <w:lang w:val="en-US"/>
+        </w:rPr>
+        <w:t>IDENTITY(</w:t>
+      </w:r>
+      <w:proofErr w:type="gramEnd"/>
+      <w:r>
+        <w:rPr>
+          <w:rFonts w:cs="Times New Roman"/>
+          <w:lang w:val="en-US"/>
+        </w:rPr>
+        <w:t>1,1) PRIMARY KEY,</w:t>
+      </w:r>
+    </w:p>
+    <w:p>
+      <w:pPr>
+        <w:rPr>
+          <w:rFonts w:cs="Times New Roman"/>
+        </w:rPr>
+      </w:pPr>
+      <w:r>
+        <w:rPr>
+          <w:rFonts w:cs="Times New Roman"/>
+          <w:lang w:val="en-US"/>
+        </w:rPr>
+        <w:t xml:space="preserve">    </w:t>
+      </w:r>
+      <w:proofErr w:type="spellStart"/>
+      <w:r>
+        <w:rPr>
+          <w:rFonts w:cs="Times New Roman"/>
+        </w:rPr>
+        <w:t>Dispositivo</w:t>
+      </w:r>
+      <w:r>
+        <w:rPr>
+          <w:rFonts w:cs="Times New Roman"/>
+        </w:rPr>
+        <w:t>FK</w:t>
+      </w:r>
+      <w:proofErr w:type="spellEnd"/>
+      <w:r>
+        <w:rPr>
+          <w:rFonts w:cs="Times New Roman"/>
+        </w:rPr>
+        <w:t xml:space="preserve"> INT,</w:t>
+      </w:r>
+    </w:p>
+    <w:p>
+      <w:pPr>
+        <w:rPr>
+          <w:rFonts w:cs="Times New Roman"/>
+        </w:rPr>
+      </w:pPr>
+      <w:r>
+        <w:rPr>
+          <w:rFonts w:cs="Times New Roman"/>
+        </w:rPr>
+        <w:t xml:space="preserve">    Tipo </w:t>
+      </w:r>
+      <w:proofErr w:type="gramStart"/>
+      <w:r>
+        <w:rPr>
+          <w:rFonts w:cs="Times New Roman"/>
+        </w:rPr>
+        <w:t>VARCHAR(</w:t>
+      </w:r>
+      <w:proofErr w:type="gramEnd"/>
+      <w:r>
+        <w:rPr>
+          <w:rFonts w:cs="Times New Roman"/>
+        </w:rPr>
+        <w:t xml:space="preserve">50),                    </w:t>
+      </w:r>
+    </w:p>
+    <w:p>
+      <w:pPr>
+        <w:rPr>
+          <w:rFonts w:cs="Times New Roman"/>
+        </w:rPr>
+      </w:pPr>
+      <w:r>
+        <w:rPr>
+          <w:rFonts w:cs="Times New Roman"/>
+        </w:rPr>
+        <w:t xml:space="preserve">    </w:t>
+      </w:r>
+      <w:proofErr w:type="spellStart"/>
+      <w:r>
+        <w:rPr>
+          <w:rFonts w:cs="Times New Roman"/>
+        </w:rPr>
+        <w:t>UnidadeMedida</w:t>
+      </w:r>
+      <w:proofErr w:type="spellEnd"/>
+      <w:r>
+        <w:rPr>
+          <w:rFonts w:cs="Times New Roman"/>
+        </w:rPr>
+        <w:t xml:space="preserve"> </w:t>
+      </w:r>
+      <w:proofErr w:type="gramStart"/>
+      <w:r>
+        <w:rPr>
+          <w:rFonts w:cs="Times New Roman"/>
+        </w:rPr>
+        <w:t>VARCHAR(</w:t>
+      </w:r>
+      <w:proofErr w:type="gramEnd"/>
+      <w:r>
+        <w:rPr>
+          <w:rFonts w:cs="Times New Roman"/>
+        </w:rPr>
+        <w:t xml:space="preserve">20),          </w:t>
+      </w:r>
+    </w:p>
+    <w:p>
+      <w:pPr>
+        <w:rPr>
+          <w:rFonts w:cs="Times New Roman"/>
+        </w:rPr>
+      </w:pPr>
+      <w:r>
+        <w:rPr>
+          <w:rFonts w:cs="Times New Roman"/>
+        </w:rPr>
+        <w:t>);</w:t>
+      </w:r>
+    </w:p>
+    <w:p>
+      <w:pPr>
+        <w:rPr>
+          <w:rFonts w:cs="Times New Roman"/>
+        </w:rPr>
+      </w:pPr>
+    </w:p>
+    <w:p>
+      <w:pPr>
+        <w:rPr>
+          <w:rFonts w:cs="Times New Roman"/>
+        </w:rPr>
+      </w:pPr>
+      <w:r>
+        <w:rPr>
+          <w:rFonts w:cs="Times New Roman"/>
+        </w:rPr>
+        <w:t>-- HISTÓRICO DE LEITURAS</w:t>
+      </w:r>
+    </w:p>
+    <w:p>
+      <w:pPr>
+        <w:rPr>
+          <w:rFonts w:cs="Times New Roman"/>
+          <w:lang w:val="en-US"/>
+        </w:rPr>
+      </w:pPr>
+      <w:r>
+        <w:rPr>
+          <w:rFonts w:cs="Times New Roman"/>
+          <w:lang w:val="en-US"/>
+        </w:rPr>
+        <w:t xml:space="preserve">CREATE TABLE </w:t>
+      </w:r>
+      <w:proofErr w:type="spellStart"/>
+      <w:r>
+        <w:rPr>
+          <w:rFonts w:cs="Times New Roman"/>
+          <w:lang w:val="en-US"/>
+        </w:rPr>
+        <w:t>LeituraHistorico</w:t>
+      </w:r>
+      <w:proofErr w:type="spellEnd"/>
+      <w:r>
+        <w:rPr>
+          <w:rFonts w:cs="Times New Roman"/>
+          <w:lang w:val="en-US"/>
+        </w:rPr>
         <w:t xml:space="preserve"> (</w:t>
       </w:r>
     </w:p>
@@ -383,6 +1203,7 @@
       <w:r>
         <w:rPr>
           <w:rFonts w:cs="Times New Roman"/>
+          <w:lang w:val="en-US"/>
         </w:rPr>
         <w:t xml:space="preserve">    </w:t>
       </w:r>
@@ -392,7 +1213,7 @@
           <w:rFonts w:cs="Times New Roman"/>
           <w:lang w:val="en-US"/>
         </w:rPr>
-        <w:t>LocalizacaoID</w:t>
+        <w:t>LeituraHistID</w:t>
       </w:r>
       <w:proofErr w:type="spellEnd"/>
       <w:r>
@@ -437,1075 +1258,89 @@
         <w:rPr>
           <w:rFonts w:cs="Times New Roman"/>
         </w:rPr>
-        <w:t>Descricao</w:t>
+        <w:t>Sensor</w:t>
+      </w:r>
+      <w:r>
+        <w:rPr>
+          <w:rFonts w:cs="Times New Roman"/>
+        </w:rPr>
+        <w:t>FK</w:t>
       </w:r>
       <w:proofErr w:type="spellEnd"/>
       <w:r>
         <w:rPr>
           <w:rFonts w:cs="Times New Roman"/>
         </w:rPr>
-        <w:t xml:space="preserve"> </w:t>
-      </w:r>
-      <w:proofErr w:type="gramStart"/>
-      <w:r>
-        <w:rPr>
-          <w:rFonts w:cs="Times New Roman"/>
-        </w:rPr>
-        <w:t>VARCHAR(</w:t>
-      </w:r>
-      <w:proofErr w:type="gramEnd"/>
-      <w:r>
-        <w:rPr>
-          <w:rFonts w:cs="Times New Roman"/>
-        </w:rPr>
-        <w:t>100</w:t>
-      </w:r>
-      <w:proofErr w:type="gramStart"/>
-      <w:r>
-        <w:rPr>
-          <w:rFonts w:cs="Times New Roman"/>
-        </w:rPr>
-        <w:t xml:space="preserve">),   </w:t>
-      </w:r>
-      <w:proofErr w:type="gramEnd"/>
-      <w:r>
-        <w:rPr>
-          <w:rFonts w:cs="Times New Roman"/>
-        </w:rPr>
-        <w:t xml:space="preserve">           -- </w:t>
+        <w:t xml:space="preserve"> INT,</w:t>
+      </w:r>
+    </w:p>
+    <w:p>
+      <w:pPr>
+        <w:rPr>
+          <w:rFonts w:cs="Times New Roman"/>
+        </w:rPr>
+      </w:pPr>
+      <w:r>
+        <w:rPr>
+          <w:rFonts w:cs="Times New Roman"/>
+        </w:rPr>
+        <w:t xml:space="preserve">    </w:t>
       </w:r>
       <w:proofErr w:type="spellStart"/>
       <w:r>
         <w:rPr>
           <w:rFonts w:cs="Times New Roman"/>
         </w:rPr>
-        <w:t>Ex</w:t>
+        <w:t>ValorMedido</w:t>
       </w:r>
       <w:proofErr w:type="spellEnd"/>
       <w:r>
         <w:rPr>
           <w:rFonts w:cs="Times New Roman"/>
         </w:rPr>
-        <w:t>: “Av. Amazonas, próximo ao rio”</w:t>
-      </w:r>
-    </w:p>
-    <w:p>
-      <w:pPr>
-        <w:rPr>
-          <w:rFonts w:cs="Times New Roman"/>
-        </w:rPr>
-      </w:pPr>
-      <w:r>
-        <w:rPr>
-          <w:rFonts w:cs="Times New Roman"/>
-        </w:rPr>
-        <w:t xml:space="preserve">    Latitude FLOAT,</w:t>
-      </w:r>
-    </w:p>
-    <w:p>
-      <w:pPr>
-        <w:rPr>
-          <w:rFonts w:cs="Times New Roman"/>
-        </w:rPr>
-      </w:pPr>
-      <w:r>
-        <w:rPr>
-          <w:rFonts w:cs="Times New Roman"/>
-        </w:rPr>
-        <w:t xml:space="preserve">    Longitude FLOAT</w:t>
-      </w:r>
-    </w:p>
-    <w:p>
-      <w:pPr>
-        <w:rPr>
-          <w:rFonts w:cs="Times New Roman"/>
-        </w:rPr>
-      </w:pPr>
-      <w:r>
-        <w:rPr>
-          <w:rFonts w:cs="Times New Roman"/>
-        </w:rPr>
-        <w:t>);</w:t>
-      </w:r>
-    </w:p>
-    <w:p>
-      <w:pPr>
-        <w:rPr>
-          <w:rFonts w:cs="Times New Roman"/>
-        </w:rPr>
-      </w:pPr>
-    </w:p>
-    <w:p>
-      <w:pPr>
-        <w:rPr>
-          <w:rFonts w:cs="Times New Roman"/>
-        </w:rPr>
-      </w:pPr>
-      <w:r>
-        <w:rPr>
-          <w:rFonts w:cs="Times New Roman"/>
-        </w:rPr>
-        <w:t>-- DADOS DO DISPOSITIVO (ESP32)</w:t>
-      </w:r>
-    </w:p>
-    <w:p>
-      <w:pPr>
-        <w:rPr>
-          <w:rFonts w:cs="Times New Roman"/>
-          <w:lang w:val="en-US"/>
-        </w:rPr>
-      </w:pPr>
-      <w:r>
-        <w:rPr>
-          <w:rFonts w:cs="Times New Roman"/>
-          <w:lang w:val="en-US"/>
-        </w:rPr>
-        <w:t xml:space="preserve">CREATE TABLE </w:t>
+        <w:t xml:space="preserve"> FLOAT,</w:t>
+      </w:r>
+    </w:p>
+    <w:p>
+      <w:pPr>
+        <w:rPr>
+          <w:rFonts w:cs="Times New Roman"/>
+        </w:rPr>
+      </w:pPr>
+      <w:r>
+        <w:rPr>
+          <w:rFonts w:cs="Times New Roman"/>
+        </w:rPr>
+        <w:t xml:space="preserve">    </w:t>
       </w:r>
       <w:proofErr w:type="spellStart"/>
       <w:r>
         <w:rPr>
           <w:rFonts w:cs="Times New Roman"/>
-          <w:lang w:val="en-US"/>
-        </w:rPr>
-        <w:t>Dispositivo</w:t>
+        </w:rPr>
+        <w:t>DataHoraLeitura</w:t>
       </w:r>
       <w:proofErr w:type="spellEnd"/>
       <w:r>
         <w:rPr>
           <w:rFonts w:cs="Times New Roman"/>
-          <w:lang w:val="en-US"/>
-        </w:rPr>
-        <w:t xml:space="preserve"> (</w:t>
-      </w:r>
-    </w:p>
-    <w:p>
-      <w:pPr>
-        <w:rPr>
-          <w:rFonts w:cs="Times New Roman"/>
-          <w:lang w:val="en-US"/>
-        </w:rPr>
-      </w:pPr>
-      <w:r>
-        <w:rPr>
-          <w:rFonts w:cs="Times New Roman"/>
-          <w:lang w:val="en-US"/>
-        </w:rPr>
-        <w:t xml:space="preserve">    </w:t>
-      </w:r>
-      <w:proofErr w:type="spellStart"/>
-      <w:r>
-        <w:rPr>
-          <w:rFonts w:cs="Times New Roman"/>
-          <w:lang w:val="en-US"/>
-        </w:rPr>
-        <w:t>DispositivoID</w:t>
-      </w:r>
-      <w:proofErr w:type="spellEnd"/>
-      <w:r>
-        <w:rPr>
-          <w:rFonts w:cs="Times New Roman"/>
-          <w:lang w:val="en-US"/>
-        </w:rPr>
-        <w:t xml:space="preserve"> INT </w:t>
-      </w:r>
-      <w:proofErr w:type="gramStart"/>
-      <w:r>
-        <w:rPr>
-          <w:rFonts w:cs="Times New Roman"/>
-          <w:lang w:val="en-US"/>
-        </w:rPr>
-        <w:t>IDENTITY(</w:t>
-      </w:r>
-      <w:proofErr w:type="gramEnd"/>
-      <w:r>
-        <w:rPr>
-          <w:rFonts w:cs="Times New Roman"/>
-          <w:lang w:val="en-US"/>
-        </w:rPr>
-        <w:t>1,1) PRIMARY KEY,</w:t>
-      </w:r>
-    </w:p>
-    <w:p>
-      <w:pPr>
-        <w:rPr>
-          <w:rFonts w:cs="Times New Roman"/>
-        </w:rPr>
-      </w:pPr>
-      <w:r>
-        <w:rPr>
-          <w:rFonts w:cs="Times New Roman"/>
-          <w:lang w:val="en-US"/>
-        </w:rPr>
-        <w:t xml:space="preserve">    </w:t>
-      </w:r>
-      <w:r>
-        <w:rPr>
-          <w:rFonts w:cs="Times New Roman"/>
-        </w:rPr>
-        <w:t xml:space="preserve">Nome </w:t>
-      </w:r>
-      <w:proofErr w:type="gramStart"/>
-      <w:r>
-        <w:rPr>
-          <w:rFonts w:cs="Times New Roman"/>
-        </w:rPr>
-        <w:t>VARCHAR(</w:t>
-      </w:r>
-      <w:proofErr w:type="gramEnd"/>
-      <w:r>
-        <w:rPr>
-          <w:rFonts w:cs="Times New Roman"/>
-        </w:rPr>
-        <w:t>100</w:t>
-      </w:r>
-      <w:proofErr w:type="gramStart"/>
-      <w:r>
-        <w:rPr>
-          <w:rFonts w:cs="Times New Roman"/>
-        </w:rPr>
-        <w:t xml:space="preserve">),   </w:t>
-      </w:r>
-      <w:proofErr w:type="gramEnd"/>
-      <w:r>
-        <w:rPr>
-          <w:rFonts w:cs="Times New Roman"/>
-        </w:rPr>
-        <w:t xml:space="preserve">                -- </w:t>
-      </w:r>
-      <w:proofErr w:type="spellStart"/>
-      <w:r>
-        <w:rPr>
-          <w:rFonts w:cs="Times New Roman"/>
-        </w:rPr>
-        <w:t>Ex</w:t>
-      </w:r>
-      <w:proofErr w:type="spellEnd"/>
-      <w:r>
-        <w:rPr>
-          <w:rFonts w:cs="Times New Roman"/>
-        </w:rPr>
-        <w:t>: “ESP-Ponte1”</w:t>
-      </w:r>
-    </w:p>
-    <w:p>
-      <w:pPr>
-        <w:rPr>
-          <w:rFonts w:cs="Times New Roman"/>
-        </w:rPr>
-      </w:pPr>
-      <w:r>
-        <w:rPr>
-          <w:rFonts w:cs="Times New Roman"/>
-        </w:rPr>
-        <w:t xml:space="preserve">    </w:t>
-      </w:r>
-      <w:proofErr w:type="spellStart"/>
-      <w:r>
-        <w:rPr>
-          <w:rFonts w:cs="Times New Roman"/>
-        </w:rPr>
-        <w:t>LocalizacaoID</w:t>
-      </w:r>
-      <w:proofErr w:type="spellEnd"/>
-      <w:r>
-        <w:rPr>
-          <w:rFonts w:cs="Times New Roman"/>
-        </w:rPr>
-        <w:t xml:space="preserve"> </w:t>
-      </w:r>
-      <w:proofErr w:type="gramStart"/>
-      <w:r>
-        <w:rPr>
-          <w:rFonts w:cs="Times New Roman"/>
-        </w:rPr>
-        <w:t xml:space="preserve">INT,   </w:t>
-      </w:r>
-      <w:proofErr w:type="gramEnd"/>
-      <w:r>
-        <w:rPr>
-          <w:rFonts w:cs="Times New Roman"/>
-        </w:rPr>
-        <w:t xml:space="preserve">               -- Onde está instalado</w:t>
-      </w:r>
-    </w:p>
-    <w:p>
-      <w:pPr>
-        <w:rPr>
-          <w:rFonts w:cs="Times New Roman"/>
-        </w:rPr>
-      </w:pPr>
-      <w:r>
-        <w:rPr>
-          <w:rFonts w:cs="Times New Roman"/>
+        </w:rPr>
+        <w:t xml:space="preserve"> DATETIME</w:t>
+      </w:r>
+      <w:r>
+        <w:rPr>
+          <w:rFonts w:cs="Times New Roman"/>
+        </w:rPr>
+        <w:t>,</w:t>
+      </w:r>
+    </w:p>
+    <w:p>
+      <w:r>
+        <w:rPr>
+          <w:rFonts w:cs="Times New Roman"/>
+          <w:lang w:val="en-US"/>
         </w:rPr>
         <w:lastRenderedPageBreak/>
-        <w:t xml:space="preserve">    CONSTRAINT </w:t>
-      </w:r>
-      <w:proofErr w:type="spellStart"/>
-      <w:r>
-        <w:rPr>
-          <w:rFonts w:cs="Times New Roman"/>
-        </w:rPr>
-        <w:t>FK</w:t>
-      </w:r>
-      <w:proofErr w:type="gramStart"/>
-      <w:r>
-        <w:rPr>
-          <w:rFonts w:cs="Times New Roman"/>
-        </w:rPr>
-        <w:t>_Dispositivo</w:t>
-      </w:r>
-      <w:proofErr w:type="gramEnd"/>
-      <w:r>
-        <w:rPr>
-          <w:rFonts w:cs="Times New Roman"/>
-        </w:rPr>
-        <w:t>_Localizacao</w:t>
-      </w:r>
-      <w:proofErr w:type="spellEnd"/>
-      <w:r>
-        <w:rPr>
-          <w:rFonts w:cs="Times New Roman"/>
-        </w:rPr>
-        <w:t xml:space="preserve"> FOREIGN KEY (</w:t>
-      </w:r>
-      <w:proofErr w:type="spellStart"/>
-      <w:r>
-        <w:rPr>
-          <w:rFonts w:cs="Times New Roman"/>
-        </w:rPr>
-        <w:t>LocalizacaoID</w:t>
-      </w:r>
-      <w:proofErr w:type="spellEnd"/>
-      <w:r>
-        <w:rPr>
-          <w:rFonts w:cs="Times New Roman"/>
-        </w:rPr>
-        <w:t xml:space="preserve">) REFERENCES </w:t>
-      </w:r>
-      <w:proofErr w:type="spellStart"/>
-      <w:proofErr w:type="gramStart"/>
-      <w:r>
-        <w:rPr>
-          <w:rFonts w:cs="Times New Roman"/>
-        </w:rPr>
-        <w:t>Localizacao</w:t>
-      </w:r>
-      <w:proofErr w:type="spellEnd"/>
-      <w:r>
-        <w:rPr>
-          <w:rFonts w:cs="Times New Roman"/>
-        </w:rPr>
-        <w:t>(</w:t>
-      </w:r>
-      <w:proofErr w:type="spellStart"/>
-      <w:proofErr w:type="gramEnd"/>
-      <w:r>
-        <w:rPr>
-          <w:rFonts w:cs="Times New Roman"/>
-        </w:rPr>
-        <w:t>LocalizacaoID</w:t>
-      </w:r>
-      <w:proofErr w:type="spellEnd"/>
-      <w:r>
-        <w:rPr>
-          <w:rFonts w:cs="Times New Roman"/>
-        </w:rPr>
-        <w:t>)</w:t>
-      </w:r>
-    </w:p>
-    <w:p>
-      <w:pPr>
-        <w:rPr>
-          <w:rFonts w:cs="Times New Roman"/>
-        </w:rPr>
-      </w:pPr>
-      <w:r>
-        <w:rPr>
-          <w:rFonts w:cs="Times New Roman"/>
-        </w:rPr>
-        <w:t>);</w:t>
-      </w:r>
-    </w:p>
-    <w:p>
-      <w:pPr>
-        <w:rPr>
-          <w:rFonts w:cs="Times New Roman"/>
-        </w:rPr>
-      </w:pPr>
-    </w:p>
-    <w:p>
-      <w:pPr>
-        <w:rPr>
-          <w:rFonts w:cs="Times New Roman"/>
-        </w:rPr>
-      </w:pPr>
-      <w:r>
-        <w:rPr>
-          <w:rFonts w:cs="Times New Roman"/>
-        </w:rPr>
-        <w:t>-- SENSORES CONECTADOS AO ESP32</w:t>
-      </w:r>
-    </w:p>
-    <w:p>
-      <w:pPr>
-        <w:rPr>
-          <w:rFonts w:cs="Times New Roman"/>
-        </w:rPr>
-      </w:pPr>
-      <w:r>
-        <w:rPr>
-          <w:rFonts w:cs="Times New Roman"/>
-        </w:rPr>
-        <w:t>CREATE TABLE Sensor (</w:t>
-      </w:r>
-    </w:p>
-    <w:p>
-      <w:pPr>
-        <w:rPr>
-          <w:rFonts w:cs="Times New Roman"/>
-          <w:lang w:val="en-US"/>
-        </w:rPr>
-      </w:pPr>
-      <w:r>
-        <w:rPr>
-          <w:rFonts w:cs="Times New Roman"/>
-        </w:rPr>
-        <w:t xml:space="preserve">    </w:t>
-      </w:r>
-      <w:proofErr w:type="spellStart"/>
-      <w:r>
-        <w:rPr>
-          <w:rFonts w:cs="Times New Roman"/>
-          <w:lang w:val="en-US"/>
-        </w:rPr>
-        <w:t>SensorID</w:t>
-      </w:r>
-      <w:proofErr w:type="spellEnd"/>
-      <w:r>
-        <w:rPr>
-          <w:rFonts w:cs="Times New Roman"/>
-          <w:lang w:val="en-US"/>
-        </w:rPr>
-        <w:t xml:space="preserve"> INT </w:t>
-      </w:r>
-      <w:proofErr w:type="gramStart"/>
-      <w:r>
-        <w:rPr>
-          <w:rFonts w:cs="Times New Roman"/>
-          <w:lang w:val="en-US"/>
-        </w:rPr>
-        <w:t>IDENTITY(</w:t>
-      </w:r>
-      <w:proofErr w:type="gramEnd"/>
-      <w:r>
-        <w:rPr>
-          <w:rFonts w:cs="Times New Roman"/>
-          <w:lang w:val="en-US"/>
-        </w:rPr>
-        <w:t>1,1) PRIMARY KEY,</w:t>
-      </w:r>
-    </w:p>
-    <w:p>
-      <w:pPr>
-        <w:rPr>
-          <w:rFonts w:cs="Times New Roman"/>
-        </w:rPr>
-      </w:pPr>
-      <w:r>
-        <w:rPr>
-          <w:rFonts w:cs="Times New Roman"/>
-          <w:lang w:val="en-US"/>
-        </w:rPr>
-        <w:t xml:space="preserve">    </w:t>
-      </w:r>
-      <w:proofErr w:type="spellStart"/>
-      <w:r>
-        <w:rPr>
-          <w:rFonts w:cs="Times New Roman"/>
-        </w:rPr>
-        <w:t>DispositivoID</w:t>
-      </w:r>
-      <w:proofErr w:type="spellEnd"/>
-      <w:r>
-        <w:rPr>
-          <w:rFonts w:cs="Times New Roman"/>
-        </w:rPr>
-        <w:t xml:space="preserve"> INT,</w:t>
-      </w:r>
-    </w:p>
-    <w:p>
-      <w:pPr>
-        <w:rPr>
-          <w:rFonts w:cs="Times New Roman"/>
-        </w:rPr>
-      </w:pPr>
-      <w:r>
-        <w:rPr>
-          <w:rFonts w:cs="Times New Roman"/>
-        </w:rPr>
-        <w:t xml:space="preserve">    Tipo </w:t>
-      </w:r>
-      <w:proofErr w:type="gramStart"/>
-      <w:r>
-        <w:rPr>
-          <w:rFonts w:cs="Times New Roman"/>
-        </w:rPr>
-        <w:t>VARCHAR(</w:t>
-      </w:r>
-      <w:proofErr w:type="gramEnd"/>
-      <w:r>
-        <w:rPr>
-          <w:rFonts w:cs="Times New Roman"/>
-        </w:rPr>
-        <w:t>50</w:t>
-      </w:r>
-      <w:proofErr w:type="gramStart"/>
-      <w:r>
-        <w:rPr>
-          <w:rFonts w:cs="Times New Roman"/>
-        </w:rPr>
-        <w:t xml:space="preserve">),   </w:t>
-      </w:r>
-      <w:proofErr w:type="gramEnd"/>
-      <w:r>
-        <w:rPr>
-          <w:rFonts w:cs="Times New Roman"/>
-        </w:rPr>
-        <w:t xml:space="preserve">                 -- </w:t>
-      </w:r>
-      <w:proofErr w:type="spellStart"/>
-      <w:r>
-        <w:rPr>
-          <w:rFonts w:cs="Times New Roman"/>
-        </w:rPr>
-        <w:t>Ex</w:t>
-      </w:r>
-      <w:proofErr w:type="spellEnd"/>
-      <w:r>
-        <w:rPr>
-          <w:rFonts w:cs="Times New Roman"/>
-        </w:rPr>
-        <w:t>: “</w:t>
-      </w:r>
-      <w:proofErr w:type="spellStart"/>
-      <w:r>
-        <w:rPr>
-          <w:rFonts w:cs="Times New Roman"/>
-        </w:rPr>
-        <w:t>Nivel</w:t>
-      </w:r>
-      <w:proofErr w:type="spellEnd"/>
-      <w:r>
-        <w:rPr>
-          <w:rFonts w:cs="Times New Roman"/>
-        </w:rPr>
-        <w:t xml:space="preserve"> de água”, “Chuva”</w:t>
-      </w:r>
-    </w:p>
-    <w:p>
-      <w:pPr>
-        <w:rPr>
-          <w:rFonts w:cs="Times New Roman"/>
-        </w:rPr>
-      </w:pPr>
-      <w:r>
-        <w:rPr>
-          <w:rFonts w:cs="Times New Roman"/>
-        </w:rPr>
-        <w:t xml:space="preserve">    </w:t>
-      </w:r>
-      <w:proofErr w:type="spellStart"/>
-      <w:r>
-        <w:rPr>
-          <w:rFonts w:cs="Times New Roman"/>
-        </w:rPr>
-        <w:t>UnidadeMedida</w:t>
-      </w:r>
-      <w:proofErr w:type="spellEnd"/>
-      <w:r>
-        <w:rPr>
-          <w:rFonts w:cs="Times New Roman"/>
-        </w:rPr>
-        <w:t xml:space="preserve"> </w:t>
-      </w:r>
-      <w:proofErr w:type="gramStart"/>
-      <w:r>
-        <w:rPr>
-          <w:rFonts w:cs="Times New Roman"/>
-        </w:rPr>
-        <w:t>VARCHAR(</w:t>
-      </w:r>
-      <w:proofErr w:type="gramEnd"/>
-      <w:r>
-        <w:rPr>
-          <w:rFonts w:cs="Times New Roman"/>
-        </w:rPr>
-        <w:t>20</w:t>
-      </w:r>
-      <w:proofErr w:type="gramStart"/>
-      <w:r>
-        <w:rPr>
-          <w:rFonts w:cs="Times New Roman"/>
-        </w:rPr>
-        <w:t xml:space="preserve">),   </w:t>
-      </w:r>
-      <w:proofErr w:type="gramEnd"/>
-      <w:r>
-        <w:rPr>
-          <w:rFonts w:cs="Times New Roman"/>
-        </w:rPr>
-        <w:t xml:space="preserve">       -- </w:t>
-      </w:r>
-      <w:proofErr w:type="spellStart"/>
-      <w:r>
-        <w:rPr>
-          <w:rFonts w:cs="Times New Roman"/>
-        </w:rPr>
-        <w:t>Ex</w:t>
-      </w:r>
-      <w:proofErr w:type="spellEnd"/>
-      <w:r>
-        <w:rPr>
-          <w:rFonts w:cs="Times New Roman"/>
-        </w:rPr>
-        <w:t>: “cm”, “mm”</w:t>
-      </w:r>
-    </w:p>
-    <w:p>
-      <w:pPr>
-        <w:rPr>
-          <w:rFonts w:cs="Times New Roman"/>
-        </w:rPr>
-      </w:pPr>
-      <w:r>
-        <w:rPr>
-          <w:rFonts w:cs="Times New Roman"/>
-        </w:rPr>
-        <w:t xml:space="preserve">    CONSTRAINT </w:t>
-      </w:r>
-      <w:proofErr w:type="spellStart"/>
-      <w:r>
-        <w:rPr>
-          <w:rFonts w:cs="Times New Roman"/>
-        </w:rPr>
-        <w:t>FK</w:t>
-      </w:r>
-      <w:proofErr w:type="gramStart"/>
-      <w:r>
-        <w:rPr>
-          <w:rFonts w:cs="Times New Roman"/>
-        </w:rPr>
-        <w:t>_Sensor</w:t>
-      </w:r>
-      <w:proofErr w:type="gramEnd"/>
-      <w:r>
-        <w:rPr>
-          <w:rFonts w:cs="Times New Roman"/>
-        </w:rPr>
-        <w:t>_Dispositivo</w:t>
-      </w:r>
-      <w:proofErr w:type="spellEnd"/>
-      <w:r>
-        <w:rPr>
-          <w:rFonts w:cs="Times New Roman"/>
-        </w:rPr>
-        <w:t xml:space="preserve"> FOREIGN KEY (</w:t>
-      </w:r>
-      <w:proofErr w:type="spellStart"/>
-      <w:r>
-        <w:rPr>
-          <w:rFonts w:cs="Times New Roman"/>
-        </w:rPr>
-        <w:t>DispositivoID</w:t>
-      </w:r>
-      <w:proofErr w:type="spellEnd"/>
-      <w:r>
-        <w:rPr>
-          <w:rFonts w:cs="Times New Roman"/>
-        </w:rPr>
-        <w:t xml:space="preserve">) REFERENCES </w:t>
-      </w:r>
-      <w:proofErr w:type="gramStart"/>
-      <w:r>
-        <w:rPr>
-          <w:rFonts w:cs="Times New Roman"/>
-        </w:rPr>
-        <w:t>Dispositivo(</w:t>
-      </w:r>
-      <w:proofErr w:type="spellStart"/>
-      <w:proofErr w:type="gramEnd"/>
-      <w:r>
-        <w:rPr>
-          <w:rFonts w:cs="Times New Roman"/>
-        </w:rPr>
-        <w:t>DispositivoID</w:t>
-      </w:r>
-      <w:proofErr w:type="spellEnd"/>
-      <w:r>
-        <w:rPr>
-          <w:rFonts w:cs="Times New Roman"/>
-        </w:rPr>
-        <w:t>)</w:t>
-      </w:r>
-    </w:p>
-    <w:p>
-      <w:pPr>
-        <w:rPr>
-          <w:rFonts w:cs="Times New Roman"/>
-        </w:rPr>
-      </w:pPr>
-      <w:r>
-        <w:rPr>
-          <w:rFonts w:cs="Times New Roman"/>
-        </w:rPr>
-        <w:t>);</w:t>
-      </w:r>
-    </w:p>
-    <w:p>
-      <w:pPr>
-        <w:rPr>
-          <w:rFonts w:cs="Times New Roman"/>
-        </w:rPr>
-      </w:pPr>
-    </w:p>
-    <w:p>
-      <w:pPr>
-        <w:rPr>
-          <w:rFonts w:cs="Times New Roman"/>
-        </w:rPr>
-      </w:pPr>
-      <w:r>
-        <w:rPr>
-          <w:rFonts w:cs="Times New Roman"/>
-        </w:rPr>
-        <w:t>-- HISTÓRICO DE LEITURAS</w:t>
-      </w:r>
-    </w:p>
-    <w:p>
-      <w:pPr>
-        <w:rPr>
-          <w:rFonts w:cs="Times New Roman"/>
-          <w:lang w:val="en-US"/>
-        </w:rPr>
-      </w:pPr>
-      <w:r>
-        <w:rPr>
-          <w:rFonts w:cs="Times New Roman"/>
-          <w:lang w:val="en-US"/>
-        </w:rPr>
-        <w:t xml:space="preserve">CREATE TABLE </w:t>
-      </w:r>
-      <w:proofErr w:type="spellStart"/>
-      <w:r>
-        <w:rPr>
-          <w:rFonts w:cs="Times New Roman"/>
-          <w:lang w:val="en-US"/>
-        </w:rPr>
-        <w:t>LeituraHistorico</w:t>
-      </w:r>
-      <w:proofErr w:type="spellEnd"/>
-      <w:r>
-        <w:rPr>
-          <w:rFonts w:cs="Times New Roman"/>
-          <w:lang w:val="en-US"/>
-        </w:rPr>
-        <w:t xml:space="preserve"> (</w:t>
-      </w:r>
-    </w:p>
-    <w:p>
-      <w:pPr>
-        <w:rPr>
-          <w:rFonts w:cs="Times New Roman"/>
-          <w:lang w:val="en-US"/>
-        </w:rPr>
-      </w:pPr>
-      <w:r>
-        <w:rPr>
-          <w:rFonts w:cs="Times New Roman"/>
-          <w:lang w:val="en-US"/>
-        </w:rPr>
-        <w:t xml:space="preserve">    </w:t>
-      </w:r>
-      <w:proofErr w:type="spellStart"/>
-      <w:r>
-        <w:rPr>
-          <w:rFonts w:cs="Times New Roman"/>
-          <w:lang w:val="en-US"/>
-        </w:rPr>
-        <w:t>LeituraHistID</w:t>
-      </w:r>
-      <w:proofErr w:type="spellEnd"/>
-      <w:r>
-        <w:rPr>
-          <w:rFonts w:cs="Times New Roman"/>
-          <w:lang w:val="en-US"/>
-        </w:rPr>
-        <w:t xml:space="preserve"> INT </w:t>
-      </w:r>
-      <w:proofErr w:type="gramStart"/>
-      <w:r>
-        <w:rPr>
-          <w:rFonts w:cs="Times New Roman"/>
-          <w:lang w:val="en-US"/>
-        </w:rPr>
-        <w:t>IDENTITY(</w:t>
-      </w:r>
-      <w:proofErr w:type="gramEnd"/>
-      <w:r>
-        <w:rPr>
-          <w:rFonts w:cs="Times New Roman"/>
-          <w:lang w:val="en-US"/>
-        </w:rPr>
-        <w:t>1,1) PRIMARY KEY,</w:t>
-      </w:r>
-    </w:p>
-    <w:p>
-      <w:pPr>
-        <w:rPr>
-          <w:rFonts w:cs="Times New Roman"/>
-        </w:rPr>
-      </w:pPr>
-      <w:r>
-        <w:rPr>
-          <w:rFonts w:cs="Times New Roman"/>
-          <w:lang w:val="en-US"/>
-        </w:rPr>
-        <w:t xml:space="preserve">    </w:t>
-      </w:r>
-      <w:proofErr w:type="spellStart"/>
-      <w:r>
-        <w:rPr>
-          <w:rFonts w:cs="Times New Roman"/>
-        </w:rPr>
-        <w:t>SensorID</w:t>
-      </w:r>
-      <w:proofErr w:type="spellEnd"/>
-      <w:r>
-        <w:rPr>
-          <w:rFonts w:cs="Times New Roman"/>
-        </w:rPr>
-        <w:t xml:space="preserve"> INT,</w:t>
-      </w:r>
-    </w:p>
-    <w:p>
-      <w:pPr>
-        <w:rPr>
-          <w:rFonts w:cs="Times New Roman"/>
-        </w:rPr>
-      </w:pPr>
-      <w:r>
-        <w:rPr>
-          <w:rFonts w:cs="Times New Roman"/>
-        </w:rPr>
-        <w:t xml:space="preserve">    </w:t>
-      </w:r>
-      <w:proofErr w:type="spellStart"/>
-      <w:r>
-        <w:rPr>
-          <w:rFonts w:cs="Times New Roman"/>
-        </w:rPr>
-        <w:t>ValorMedido</w:t>
-      </w:r>
-      <w:proofErr w:type="spellEnd"/>
-      <w:r>
-        <w:rPr>
-          <w:rFonts w:cs="Times New Roman"/>
-        </w:rPr>
-        <w:t xml:space="preserve"> FLOAT,</w:t>
-      </w:r>
-    </w:p>
-    <w:p>
-      <w:pPr>
-        <w:rPr>
-          <w:rFonts w:cs="Times New Roman"/>
-        </w:rPr>
-      </w:pPr>
-      <w:r>
-        <w:rPr>
-          <w:rFonts w:cs="Times New Roman"/>
-        </w:rPr>
-        <w:t xml:space="preserve">    </w:t>
-      </w:r>
-      <w:proofErr w:type="spellStart"/>
-      <w:r>
-        <w:rPr>
-          <w:rFonts w:cs="Times New Roman"/>
-        </w:rPr>
-        <w:t>DataHoraLeitura</w:t>
-      </w:r>
-      <w:proofErr w:type="spellEnd"/>
-      <w:r>
-        <w:rPr>
-          <w:rFonts w:cs="Times New Roman"/>
-        </w:rPr>
-        <w:t xml:space="preserve"> DATETIME DEFAULT </w:t>
-      </w:r>
-      <w:proofErr w:type="gramStart"/>
-      <w:r>
-        <w:rPr>
-          <w:rFonts w:cs="Times New Roman"/>
-        </w:rPr>
-        <w:t>GETDATE(</w:t>
-      </w:r>
-      <w:proofErr w:type="gramEnd"/>
-      <w:r>
-        <w:rPr>
-          <w:rFonts w:cs="Times New Roman"/>
-        </w:rPr>
-        <w:t>),</w:t>
-      </w:r>
-    </w:p>
-    <w:p>
-      <w:pPr>
-        <w:rPr>
-          <w:rFonts w:cs="Times New Roman"/>
-        </w:rPr>
-      </w:pPr>
-      <w:r>
-        <w:rPr>
-          <w:rFonts w:cs="Times New Roman"/>
-        </w:rPr>
-        <w:t xml:space="preserve">    </w:t>
-      </w:r>
-      <w:proofErr w:type="spellStart"/>
-      <w:r>
-        <w:rPr>
-          <w:rFonts w:cs="Times New Roman"/>
-        </w:rPr>
-        <w:t>LatitudeUsuario</w:t>
-      </w:r>
-      <w:proofErr w:type="spellEnd"/>
-      <w:r>
-        <w:rPr>
-          <w:rFonts w:cs="Times New Roman"/>
-        </w:rPr>
-        <w:t xml:space="preserve"> </w:t>
-      </w:r>
-      <w:proofErr w:type="gramStart"/>
-      <w:r>
-        <w:rPr>
-          <w:rFonts w:cs="Times New Roman"/>
-        </w:rPr>
-        <w:t xml:space="preserve">FLOAT,   </w:t>
-      </w:r>
-      <w:proofErr w:type="gramEnd"/>
-      <w:r>
-        <w:rPr>
-          <w:rFonts w:cs="Times New Roman"/>
-        </w:rPr>
-        <w:t xml:space="preserve">          -- Localização do usuário no momento (se houver)</w:t>
-      </w:r>
-    </w:p>
-    <w:p>
-      <w:pPr>
-        <w:rPr>
-          <w:rFonts w:cs="Times New Roman"/>
-          <w:lang w:val="en-US"/>
-        </w:rPr>
-      </w:pPr>
-      <w:r>
-        <w:rPr>
-          <w:rFonts w:cs="Times New Roman"/>
-        </w:rPr>
-        <w:t xml:space="preserve">    </w:t>
-      </w:r>
-      <w:proofErr w:type="spellStart"/>
-      <w:r>
-        <w:rPr>
-          <w:rFonts w:cs="Times New Roman"/>
-          <w:lang w:val="en-US"/>
-        </w:rPr>
-        <w:t>LongitudeUsuario</w:t>
-      </w:r>
-      <w:proofErr w:type="spellEnd"/>
-      <w:r>
-        <w:rPr>
-          <w:rFonts w:cs="Times New Roman"/>
-          <w:lang w:val="en-US"/>
-        </w:rPr>
-        <w:t xml:space="preserve"> FLOAT,</w:t>
-      </w:r>
-    </w:p>
-    <w:p>
-      <w:pPr>
-        <w:rPr>
-          <w:rFonts w:cs="Times New Roman"/>
-          <w:lang w:val="en-US"/>
-        </w:rPr>
-      </w:pPr>
-      <w:r>
-        <w:rPr>
-          <w:rFonts w:cs="Times New Roman"/>
-          <w:lang w:val="en-US"/>
-        </w:rPr>
-        <w:t xml:space="preserve">    CONSTRAINT </w:t>
-      </w:r>
-      <w:proofErr w:type="spellStart"/>
-      <w:r>
-        <w:rPr>
-          <w:rFonts w:cs="Times New Roman"/>
-          <w:lang w:val="en-US"/>
-        </w:rPr>
-        <w:t>FK_Leitura_Sensor</w:t>
-      </w:r>
-      <w:proofErr w:type="spellEnd"/>
-      <w:r>
-        <w:rPr>
-          <w:rFonts w:cs="Times New Roman"/>
-          <w:lang w:val="en-US"/>
-        </w:rPr>
-        <w:t xml:space="preserve"> FOREIGN KEY (</w:t>
-      </w:r>
-      <w:proofErr w:type="spellStart"/>
-      <w:r>
-        <w:rPr>
-          <w:rFonts w:cs="Times New Roman"/>
-          <w:lang w:val="en-US"/>
-        </w:rPr>
-        <w:t>SensorID</w:t>
-      </w:r>
-      <w:proofErr w:type="spellEnd"/>
-      <w:r>
-        <w:rPr>
-          <w:rFonts w:cs="Times New Roman"/>
-          <w:lang w:val="en-US"/>
-        </w:rPr>
-        <w:t xml:space="preserve">) REFERENCES </w:t>
-      </w:r>
-      <w:proofErr w:type="gramStart"/>
-      <w:r>
-        <w:rPr>
-          <w:rFonts w:cs="Times New Roman"/>
-          <w:lang w:val="en-US"/>
-        </w:rPr>
-        <w:t>Sensor(</w:t>
-      </w:r>
-      <w:proofErr w:type="spellStart"/>
-      <w:proofErr w:type="gramEnd"/>
-      <w:r>
-        <w:rPr>
-          <w:rFonts w:cs="Times New Roman"/>
-          <w:lang w:val="en-US"/>
-        </w:rPr>
-        <w:t>SensorID</w:t>
-      </w:r>
-      <w:proofErr w:type="spellEnd"/>
-      <w:r>
-        <w:rPr>
-          <w:rFonts w:cs="Times New Roman"/>
-          <w:lang w:val="en-US"/>
-        </w:rPr>
-        <w:t>)</w:t>
-      </w:r>
-    </w:p>
-    <w:p>
-      <w:r>
-        <w:rPr>
-          <w:rFonts w:cs="Times New Roman"/>
-          <w:lang w:val="en-US"/>
-        </w:rPr>
         <w:t>);</w:t>
       </w:r>
     </w:p>

</xml_diff>